<commit_message>
added technical discussion for altered setup and issues
</commit_message>
<xml_diff>
--- a/Assignment6/Final_Report.docx
+++ b/Assignment6/Final_Report.docx
@@ -120,7 +120,21 @@
           <w:noProof/>
           <w:lang w:val="en-GB"/>
         </w:rPr>
-        <w:t xml:space="preserve">approaching functional annotation. One of this options is querying pathway databases, such as KEGG. Especially for metagenomics samples, that contain less studied organisms these yields only few hits. Therefore, we are focusing on GO functional annotations and EC numbers. Both annotation types can be found in genbank files. We aim to find all annotations availble for our mapping results. </w:t>
+        <w:t>approaching functional annotation. One of this options is querying pathway databases, such as KEGG. Especially for metagenomics samples, that contain less studied organisms these yields only few hits. Therefore, we are focusing on GO functional annotations and EC numbers. Both annotation types can be found in genbank files. We aim to find all annotations avail</w:t>
+      </w:r>
+      <w:r>
+        <w:rPr>
+          <w:noProof/>
+          <w:lang w:val="en-GB"/>
+        </w:rPr>
+        <w:t>a</w:t>
+      </w:r>
+      <w:r>
+        <w:rPr>
+          <w:noProof/>
+          <w:lang w:val="en-GB"/>
+        </w:rPr>
+        <w:t xml:space="preserve">ble for our mapping results. </w:t>
       </w:r>
     </w:p>
     <w:p>
@@ -187,7 +201,28 @@
           <w:noProof/>
           <w:lang w:val="en-GB"/>
         </w:rPr>
-        <w:t>contain couple of 100.000 reads, which need to be mapped against the collection of al known bacteria genomes (</w:t>
+        <w:t>contain couple of 100.000 reads, which need to be mapped against the collection of a</w:t>
+      </w:r>
+      <w:r>
+        <w:rPr>
+          <w:noProof/>
+          <w:lang w:val="en-GB"/>
+        </w:rPr>
+        <w:t>l</w:t>
+      </w:r>
+      <w:r>
+        <w:rPr>
+          <w:noProof/>
+          <w:lang w:val="en-GB"/>
+        </w:rPr>
+        <w:t xml:space="preserve">l known </w:t>
+      </w:r>
+      <w:r>
+        <w:rPr>
+          <w:noProof/>
+          <w:lang w:val="en-GB"/>
+        </w:rPr>
+        <w:t>(</w:t>
       </w:r>
       <w:r>
         <w:rPr>
@@ -215,7 +250,21 @@
           <w:noProof/>
           <w:lang w:val="en-GB"/>
         </w:rPr>
-        <w:t>)[</w:t>
+        <w:t>)</w:t>
+      </w:r>
+      <w:r>
+        <w:rPr>
+          <w:noProof/>
+          <w:lang w:val="en-GB"/>
+        </w:rPr>
+        <w:t xml:space="preserve"> </w:t>
+      </w:r>
+      <w:r>
+        <w:rPr>
+          <w:noProof/>
+          <w:lang w:val="en-GB"/>
+        </w:rPr>
+        <w:t>bacteria genomes [</w:t>
       </w:r>
       <w:r>
         <w:rPr>
@@ -392,7 +441,21 @@
           <w:noProof/>
           <w:lang w:val="en-GB"/>
         </w:rPr>
-        <w:t xml:space="preserve"> and an alternative parametrization for comparison purpose.</w:t>
+        <w:t xml:space="preserve"> and an alternative parametrization</w:t>
+      </w:r>
+      <w:r>
+        <w:rPr>
+          <w:noProof/>
+          <w:lang w:val="en-GB"/>
+        </w:rPr>
+        <w:t xml:space="preserve"> (run 2: -ax map-ont -t 15 -k 12 -B 2)</w:t>
+      </w:r>
+      <w:r>
+        <w:rPr>
+          <w:noProof/>
+          <w:lang w:val="en-GB"/>
+        </w:rPr>
+        <w:t xml:space="preserve"> for comparison purpose.</w:t>
       </w:r>
     </w:p>
     <w:p>
@@ -429,7 +492,42 @@
           <w:noProof/>
           <w:lang w:val="en-GB"/>
         </w:rPr>
-        <w:t xml:space="preserve"> In total one server and 4 clients with 4 peons each were used. From the mapping file gi identifier was extracted to obtain the genbank files. Start position of the read mapping together with the length of either the raw read sequence or if missing length of the clipped cigar</w:t>
+        <w:t xml:space="preserve"> </w:t>
+      </w:r>
+      <w:r>
+        <w:rPr>
+          <w:noProof/>
+          <w:lang w:val="en-GB"/>
+        </w:rPr>
+        <w:t xml:space="preserve">At first, </w:t>
+      </w:r>
+      <w:r>
+        <w:rPr>
+          <w:noProof/>
+          <w:lang w:val="en-GB"/>
+        </w:rPr>
+        <w:t>one server and 4 clients with 4 peons each were used</w:t>
+      </w:r>
+      <w:r>
+        <w:rPr>
+          <w:noProof/>
+          <w:lang w:val="en-GB"/>
+        </w:rPr>
+        <w:t>. For the final two runs, the mapping files where sectioned into 4 parts per file. Each run was conducted with 4 servers, from which each server processed one partition of the mapping file by instructing 4 clients with 4 peons each.</w:t>
+      </w:r>
+      <w:r>
+        <w:rPr>
+          <w:noProof/>
+          <w:lang w:val="en-GB"/>
+        </w:rPr>
+        <w:t xml:space="preserve"> In total 8 server with 32 clients and 128 peons were used to process the two mapping files (4 server, 16 clients, 64 peons for each file).</w:t>
+      </w:r>
+      <w:r>
+        <w:rPr>
+          <w:noProof/>
+          <w:lang w:val="en-GB"/>
+        </w:rPr>
+        <w:t xml:space="preserve"> From the mapping file gi identifier was extracted to obtain the genbank files. Start position of the read mapping together with the length of either the raw read sequence or if missing length of the clipped cigar</w:t>
       </w:r>
       <w:r>
         <w:rPr>
@@ -444,7 +542,14 @@
           <w:noProof/>
           <w:lang w:val="en-GB"/>
         </w:rPr>
-        <w:t xml:space="preserve"> string else 1 were used to get the stop position of a mapped read. Genbank files were scanned for the read start – stop range, to obtain annotations for spanned reads. Annotations were counted and written to file and visualised using histograms. Furthermore, rate of mapped reads was tracked as well as the rate of annotated mapped reads.</w:t>
+        <w:t xml:space="preserve"> string else 1 were used to get the stop position of a mapped read. Genbank files were scanned for the read start – stop range, to obtain annotations for spanned reads. </w:t>
+      </w:r>
+      <w:r>
+        <w:rPr>
+          <w:noProof/>
+          <w:lang w:val="en-GB"/>
+        </w:rPr>
+        <w:t>The results (Annotations and their counts) were appended to a temporary file by each peon after completing a single job (one read). After completing a run, all temporary results were collected combined and written to final result files and final visualisation plots were produced and written to file.</w:t>
       </w:r>
     </w:p>
     <w:p>
@@ -500,39 +605,7 @@
           <w:noProof/>
           <w:lang w:val="en-GB"/>
         </w:rPr>
-        <w:t>I have studied for how many mapped reads an annotation was found. There are generally less EC numbers than GO function annotations found independent from parametrization. Not for every read annotations are available. See table xx.</w:t>
-      </w:r>
-    </w:p>
-    <w:p>
-      <w:pPr>
-        <w:jc w:val="both"/>
-        <w:rPr>
-          <w:noProof/>
-          <w:lang w:val="en-GB"/>
-        </w:rPr>
-      </w:pPr>
-      <w:r>
-        <w:rPr>
-          <w:noProof/>
-          <w:lang w:val="en-GB"/>
-        </w:rPr>
         <w:t>Histograms of found GO functions</w:t>
-      </w:r>
-    </w:p>
-    <w:p>
-      <w:pPr>
-        <w:jc w:val="both"/>
-        <w:rPr>
-          <w:noProof/>
-          <w:lang w:val="en-GB"/>
-        </w:rPr>
-      </w:pPr>
-      <w:r>
-        <w:rPr>
-          <w:noProof/>
-          <w:lang w:val="en-GB"/>
-        </w:rPr>
-        <w:t>Clustering of GO function terms indicates the following task to be done by this sample population:</w:t>
       </w:r>
     </w:p>
     <w:p>
@@ -572,6 +645,43 @@
           <w:noProof/>
           <w:lang w:val="en-GB"/>
         </w:rPr>
+        <w:t xml:space="preserve">Minimap2 offers plenty parameter tuning option as well as output format options. I have received all reads processed by the tool. It would have been possible to only save mapped reads (parameter: </w:t>
+      </w:r>
+      <w:r>
+        <w:rPr>
+          <w:noProof/>
+          <w:lang w:val="en-GB"/>
+        </w:rPr>
+        <w:t>--sam-hit-only</w:t>
+      </w:r>
+      <w:r>
+        <w:rPr>
+          <w:noProof/>
+          <w:lang w:val="en-GB"/>
+        </w:rPr>
+        <w:t>), which would have decreased the file size tremendously, concesquently resulting in less tasks for the Annotation extraction. For future usage, excluding unmapped reads could speed up the annotation routine.</w:t>
+      </w:r>
+    </w:p>
+    <w:p>
+      <w:pPr>
+        <w:jc w:val="both"/>
+        <w:rPr>
+          <w:noProof/>
+          <w:lang w:val="en-GB"/>
+        </w:rPr>
+      </w:pPr>
+      <w:r>
+        <w:rPr>
+          <w:noProof/>
+          <w:lang w:val="en-GB"/>
+        </w:rPr>
+        <w:t xml:space="preserve">For the annotation extraction routine </w:t>
+      </w:r>
+      <w:r>
+        <w:rPr>
+          <w:noProof/>
+          <w:lang w:val="en-GB"/>
+        </w:rPr>
         <w:t>I have considered two different set ups to conduct the task. One option would have been scheduling not only the mapping step but as well the extracting of annotations using SLURM. In this case SLURM would have received the server and clients with pre-defined workload per client as jobs. I have decided against this approach, due to the heterogenous runtime per task. In my approach a reference file is downloaded only if it is not present in a chache already. Furthermore, not every read was mapped. In both cases the processing time is significantly lower. For that reason I decided to keep the system dynamic, so that each peon can pick up a new job when completed</w:t>
       </w:r>
       <w:r>
@@ -580,6 +690,109 @@
           <w:lang w:val="en-GB"/>
         </w:rPr>
         <w:t xml:space="preserve"> the current job. I have kept every job to be exactly one read. Variation in job size by partitioning the mapping file looping per peon through the assigned lines conducting the same instructions as in the one line apporach would have been possible (function was developed see test folder). However, the one line job takes already quite some time, so the reporting back in one line packages does not lead to a bottleneck.</w:t>
+      </w:r>
+      <w:r>
+        <w:rPr>
+          <w:noProof/>
+          <w:lang w:val="en-GB"/>
+        </w:rPr>
+        <w:t xml:space="preserve"> Processing the mapping file as a whole took a lot of time, therefore I split the mapping file into several sections, which decreased the runtime per run from one week to two days. </w:t>
+      </w:r>
+    </w:p>
+    <w:p>
+      <w:pPr>
+        <w:jc w:val="both"/>
+        <w:rPr>
+          <w:noProof/>
+          <w:lang w:val="en-GB"/>
+        </w:rPr>
+      </w:pPr>
+      <w:r>
+        <w:rPr>
+          <w:noProof/>
+          <w:lang w:val="en-GB"/>
+        </w:rPr>
+        <w:lastRenderedPageBreak/>
+        <w:t>At first, results were collected by the server and written to file once the run got completeed. This approach is risky for several reasons:</w:t>
+      </w:r>
+    </w:p>
+    <w:p>
+      <w:pPr>
+        <w:pStyle w:val="Listenabsatz"/>
+        <w:numPr>
+          <w:ilvl w:val="0"/>
+          <w:numId w:val="3"/>
+        </w:numPr>
+        <w:jc w:val="both"/>
+        <w:rPr>
+          <w:noProof/>
+          <w:lang w:val="en-GB"/>
+        </w:rPr>
+      </w:pPr>
+      <w:r>
+        <w:rPr>
+          <w:noProof/>
+          <w:lang w:val="en-GB"/>
+        </w:rPr>
+        <w:t>if something goes wrong</w:t>
+      </w:r>
+      <w:r>
+        <w:rPr>
+          <w:noProof/>
+          <w:lang w:val="en-GB"/>
+        </w:rPr>
+        <w:t xml:space="preserve"> and the run gets terminated or stuck</w:t>
+      </w:r>
+      <w:r>
+        <w:rPr>
+          <w:noProof/>
+          <w:lang w:val="en-GB"/>
+        </w:rPr>
+        <w:t>, for which the chances are increasing with increasing size of data,</w:t>
+      </w:r>
+      <w:r>
+        <w:rPr>
+          <w:noProof/>
+          <w:lang w:val="en-GB"/>
+        </w:rPr>
+        <w:t xml:space="preserve"> all data that has already been processed is lost.</w:t>
+      </w:r>
+    </w:p>
+    <w:p>
+      <w:pPr>
+        <w:pStyle w:val="Listenabsatz"/>
+        <w:numPr>
+          <w:ilvl w:val="0"/>
+          <w:numId w:val="3"/>
+        </w:numPr>
+        <w:jc w:val="both"/>
+        <w:rPr>
+          <w:noProof/>
+          <w:lang w:val="en-GB"/>
+        </w:rPr>
+      </w:pPr>
+      <w:r>
+        <w:rPr>
+          <w:noProof/>
+          <w:lang w:val="en-GB"/>
+        </w:rPr>
+        <w:t>It is difficult to meet the termination criteria for the server to shutdown clients and itself.</w:t>
+      </w:r>
+    </w:p>
+    <w:p>
+      <w:pPr>
+        <w:jc w:val="both"/>
+        <w:rPr>
+          <w:noProof/>
+          <w:lang w:val="en-GB"/>
+        </w:rPr>
+      </w:pPr>
+      <w:r>
+        <w:rPr>
+          <w:noProof/>
+          <w:lang w:val="en-GB"/>
+        </w:rPr>
+        <w:t>For this routine there are several things that could go wrong such as invalid formats within the mapping file, missing genbank files or malformatted genbank files. Therefore, optimizing the system towards robustness should be the primary goal. I have did this by writing every result immediately to a temporary file maintained by the peon as well as being overly generous with exceptions, to minimize the risk of a job failing and causing problems with meeting termination criteria. For the future I should have considered, saving the results on the server side as well. Furthermore, I should have stored my logging elements instead of just printing them. This would allow to find failed jobs which could be fed in a “repair-run” to the system.</w:t>
       </w:r>
     </w:p>
     <w:p>
@@ -640,15 +853,7 @@
           <w:noProof/>
           <w:lang w:val="en-GB"/>
         </w:rPr>
-        <w:t xml:space="preserve"> and therefore </w:t>
-      </w:r>
-      <w:r>
-        <w:rPr>
-          <w:noProof/>
-          <w:lang w:val="en-GB"/>
-        </w:rPr>
-        <w:lastRenderedPageBreak/>
-        <w:t>negligble. Since I have not collected data on the frequency of such cases it remains unclear if the assumption is correct.</w:t>
+        <w:t xml:space="preserve"> and therefore negligble. Since I have not collected data on the frequency of such cases it remains unclear if the assumption is correct.</w:t>
       </w:r>
     </w:p>
     <w:p>
@@ -856,6 +1061,95 @@
 <file path=word/numbering.xml><?xml version="1.0" encoding="utf-8"?>
 <w:numbering xmlns:wpc="http://schemas.microsoft.com/office/word/2010/wordprocessingCanvas" xmlns:cx="http://schemas.microsoft.com/office/drawing/2014/chartex" xmlns:cx1="http://schemas.microsoft.com/office/drawing/2015/9/8/chartex" xmlns:cx2="http://schemas.microsoft.com/office/drawing/2015/10/21/chartex" xmlns:cx3="http://schemas.microsoft.com/office/drawing/2016/5/9/chartex" xmlns:cx4="http://schemas.microsoft.com/office/drawing/2016/5/10/chartex" xmlns:cx5="http://schemas.microsoft.com/office/drawing/2016/5/11/chartex" xmlns:cx6="http://schemas.microsoft.com/office/drawing/2016/5/12/chartex" xmlns:cx7="http://schemas.microsoft.com/office/drawing/2016/5/13/chartex" xmlns:cx8="http://schemas.microsoft.com/office/drawing/2016/5/14/chartex" xmlns:mc="http://schemas.openxmlformats.org/markup-compatibility/2006" xmlns:aink="http://schemas.microsoft.com/office/drawing/2016/ink" xmlns:am3d="http://schemas.microsoft.com/office/drawing/2017/model3d" xmlns:o="urn:schemas-microsoft-com:office:office" xmlns:oel="http://schemas.microsoft.com/office/2019/extlst" xmlns:r="http://schemas.openxmlformats.org/officeDocument/2006/relationships" xmlns:m="http://schemas.openxmlformats.org/officeDocument/2006/math" xmlns:v="urn:schemas-microsoft-com:vml" xmlns:wp14="http://schemas.microsoft.com/office/word/2010/wordprocessingDrawing" xmlns:wp="http://schemas.openxmlformats.org/drawingml/2006/wordprocessingDrawing" xmlns:w10="urn:schemas-microsoft-com:office:word" xmlns:w="http://schemas.openxmlformats.org/wordprocessingml/2006/main" xmlns:w14="http://schemas.microsoft.com/office/word/2010/wordml" xmlns:w15="http://schemas.microsoft.com/office/word/2012/wordml" xmlns:w16cex="http://schemas.microsoft.com/office/word/2018/wordml/cex" xmlns:w16cid="http://schemas.microsoft.com/office/word/2016/wordml/cid" xmlns:w16="http://schemas.microsoft.com/office/word/2018/wordml" xmlns:w16sdtdh="http://schemas.microsoft.com/office/word/2020/wordml/sdtdatahash" xmlns:w16se="http://schemas.microsoft.com/office/word/2015/wordml/symex" xmlns:wpg="http://schemas.microsoft.com/office/word/2010/wordprocessingGroup" xmlns:wpi="http://schemas.microsoft.com/office/word/2010/wordprocessingInk" xmlns:wne="http://schemas.microsoft.com/office/word/2006/wordml" xmlns:wps="http://schemas.microsoft.com/office/word/2010/wordprocessingShape" mc:Ignorable="w14 w15 w16se w16cid w16 w16cex w16sdtdh wp14">
   <w:abstractNum w:abstractNumId="0" w15:restartNumberingAfterBreak="0">
+    <w:nsid w:val="11506485"/>
+    <w:multiLevelType w:val="hybridMultilevel"/>
+    <w:tmpl w:val="3676C54E"/>
+    <w:lvl w:ilvl="0" w:tplc="0407000F">
+      <w:start w:val="1"/>
+      <w:numFmt w:val="decimal"/>
+      <w:lvlText w:val="%1."/>
+      <w:lvlJc w:val="left"/>
+      <w:pPr>
+        <w:ind w:left="720" w:hanging="360"/>
+      </w:pPr>
+      <w:rPr>
+        <w:rFonts w:hint="default"/>
+      </w:rPr>
+    </w:lvl>
+    <w:lvl w:ilvl="1" w:tplc="04070019" w:tentative="1">
+      <w:start w:val="1"/>
+      <w:numFmt w:val="lowerLetter"/>
+      <w:lvlText w:val="%2."/>
+      <w:lvlJc w:val="left"/>
+      <w:pPr>
+        <w:ind w:left="1440" w:hanging="360"/>
+      </w:pPr>
+    </w:lvl>
+    <w:lvl w:ilvl="2" w:tplc="0407001B" w:tentative="1">
+      <w:start w:val="1"/>
+      <w:numFmt w:val="lowerRoman"/>
+      <w:lvlText w:val="%3."/>
+      <w:lvlJc w:val="right"/>
+      <w:pPr>
+        <w:ind w:left="2160" w:hanging="180"/>
+      </w:pPr>
+    </w:lvl>
+    <w:lvl w:ilvl="3" w:tplc="0407000F" w:tentative="1">
+      <w:start w:val="1"/>
+      <w:numFmt w:val="decimal"/>
+      <w:lvlText w:val="%4."/>
+      <w:lvlJc w:val="left"/>
+      <w:pPr>
+        <w:ind w:left="2880" w:hanging="360"/>
+      </w:pPr>
+    </w:lvl>
+    <w:lvl w:ilvl="4" w:tplc="04070019" w:tentative="1">
+      <w:start w:val="1"/>
+      <w:numFmt w:val="lowerLetter"/>
+      <w:lvlText w:val="%5."/>
+      <w:lvlJc w:val="left"/>
+      <w:pPr>
+        <w:ind w:left="3600" w:hanging="360"/>
+      </w:pPr>
+    </w:lvl>
+    <w:lvl w:ilvl="5" w:tplc="0407001B" w:tentative="1">
+      <w:start w:val="1"/>
+      <w:numFmt w:val="lowerRoman"/>
+      <w:lvlText w:val="%6."/>
+      <w:lvlJc w:val="right"/>
+      <w:pPr>
+        <w:ind w:left="4320" w:hanging="180"/>
+      </w:pPr>
+    </w:lvl>
+    <w:lvl w:ilvl="6" w:tplc="0407000F" w:tentative="1">
+      <w:start w:val="1"/>
+      <w:numFmt w:val="decimal"/>
+      <w:lvlText w:val="%7."/>
+      <w:lvlJc w:val="left"/>
+      <w:pPr>
+        <w:ind w:left="5040" w:hanging="360"/>
+      </w:pPr>
+    </w:lvl>
+    <w:lvl w:ilvl="7" w:tplc="04070019" w:tentative="1">
+      <w:start w:val="1"/>
+      <w:numFmt w:val="lowerLetter"/>
+      <w:lvlText w:val="%8."/>
+      <w:lvlJc w:val="left"/>
+      <w:pPr>
+        <w:ind w:left="5760" w:hanging="360"/>
+      </w:pPr>
+    </w:lvl>
+    <w:lvl w:ilvl="8" w:tplc="0407001B" w:tentative="1">
+      <w:start w:val="1"/>
+      <w:numFmt w:val="lowerRoman"/>
+      <w:lvlText w:val="%9."/>
+      <w:lvlJc w:val="right"/>
+      <w:pPr>
+        <w:ind w:left="6480" w:hanging="180"/>
+      </w:pPr>
+    </w:lvl>
+  </w:abstractNum>
+  <w:abstractNum w:abstractNumId="1" w15:restartNumberingAfterBreak="0">
     <w:nsid w:val="2C8478E0"/>
     <w:multiLevelType w:val="hybridMultilevel"/>
     <w:tmpl w:val="4CD05E8A"/>
@@ -944,8 +1238,103 @@
       </w:pPr>
     </w:lvl>
   </w:abstractNum>
+  <w:abstractNum w:abstractNumId="2" w15:restartNumberingAfterBreak="0">
+    <w:nsid w:val="32C32E49"/>
+    <w:multiLevelType w:val="hybridMultilevel"/>
+    <w:tmpl w:val="FD7E8F66"/>
+    <w:lvl w:ilvl="0" w:tplc="4D9AA04C">
+      <w:start w:val="1"/>
+      <w:numFmt w:val="decimal"/>
+      <w:lvlText w:val="%1.)"/>
+      <w:lvlJc w:val="left"/>
+      <w:pPr>
+        <w:ind w:left="360" w:hanging="360"/>
+      </w:pPr>
+      <w:rPr>
+        <w:rFonts w:hint="default"/>
+      </w:rPr>
+    </w:lvl>
+    <w:lvl w:ilvl="1" w:tplc="04070019" w:tentative="1">
+      <w:start w:val="1"/>
+      <w:numFmt w:val="lowerLetter"/>
+      <w:lvlText w:val="%2."/>
+      <w:lvlJc w:val="left"/>
+      <w:pPr>
+        <w:ind w:left="1080" w:hanging="360"/>
+      </w:pPr>
+    </w:lvl>
+    <w:lvl w:ilvl="2" w:tplc="0407001B" w:tentative="1">
+      <w:start w:val="1"/>
+      <w:numFmt w:val="lowerRoman"/>
+      <w:lvlText w:val="%3."/>
+      <w:lvlJc w:val="right"/>
+      <w:pPr>
+        <w:ind w:left="1800" w:hanging="180"/>
+      </w:pPr>
+    </w:lvl>
+    <w:lvl w:ilvl="3" w:tplc="0407000F" w:tentative="1">
+      <w:start w:val="1"/>
+      <w:numFmt w:val="decimal"/>
+      <w:lvlText w:val="%4."/>
+      <w:lvlJc w:val="left"/>
+      <w:pPr>
+        <w:ind w:left="2520" w:hanging="360"/>
+      </w:pPr>
+    </w:lvl>
+    <w:lvl w:ilvl="4" w:tplc="04070019" w:tentative="1">
+      <w:start w:val="1"/>
+      <w:numFmt w:val="lowerLetter"/>
+      <w:lvlText w:val="%5."/>
+      <w:lvlJc w:val="left"/>
+      <w:pPr>
+        <w:ind w:left="3240" w:hanging="360"/>
+      </w:pPr>
+    </w:lvl>
+    <w:lvl w:ilvl="5" w:tplc="0407001B" w:tentative="1">
+      <w:start w:val="1"/>
+      <w:numFmt w:val="lowerRoman"/>
+      <w:lvlText w:val="%6."/>
+      <w:lvlJc w:val="right"/>
+      <w:pPr>
+        <w:ind w:left="3960" w:hanging="180"/>
+      </w:pPr>
+    </w:lvl>
+    <w:lvl w:ilvl="6" w:tplc="0407000F" w:tentative="1">
+      <w:start w:val="1"/>
+      <w:numFmt w:val="decimal"/>
+      <w:lvlText w:val="%7."/>
+      <w:lvlJc w:val="left"/>
+      <w:pPr>
+        <w:ind w:left="4680" w:hanging="360"/>
+      </w:pPr>
+    </w:lvl>
+    <w:lvl w:ilvl="7" w:tplc="04070019" w:tentative="1">
+      <w:start w:val="1"/>
+      <w:numFmt w:val="lowerLetter"/>
+      <w:lvlText w:val="%8."/>
+      <w:lvlJc w:val="left"/>
+      <w:pPr>
+        <w:ind w:left="5400" w:hanging="360"/>
+      </w:pPr>
+    </w:lvl>
+    <w:lvl w:ilvl="8" w:tplc="0407001B" w:tentative="1">
+      <w:start w:val="1"/>
+      <w:numFmt w:val="lowerRoman"/>
+      <w:lvlText w:val="%9."/>
+      <w:lvlJc w:val="right"/>
+      <w:pPr>
+        <w:ind w:left="6120" w:hanging="180"/>
+      </w:pPr>
+    </w:lvl>
+  </w:abstractNum>
   <w:num w:numId="1" w16cid:durableId="1201672848">
+    <w:abstractNumId w:val="1"/>
+  </w:num>
+  <w:num w:numId="2" w16cid:durableId="318852258">
     <w:abstractNumId w:val="0"/>
+  </w:num>
+  <w:num w:numId="3" w16cid:durableId="1402019865">
+    <w:abstractNumId w:val="2"/>
   </w:num>
 </w:numbering>
 </file>

</xml_diff>